<commit_message>
se agregó doc daily meetings y burndown chart
</commit_message>
<xml_diff>
--- a/documentos/Arquitectura del Sistema.docx
+++ b/documentos/Arquitectura del Sistema.docx
@@ -482,7 +482,23 @@
           <w:sz w:val="22"/>
           <w:szCs w:val="22"/>
         </w:rPr>
-        <w:t>Romaní Días, René Angel 15200224</w:t>
+        <w:t xml:space="preserve">Romaní </w:t>
+      </w:r>
+      <w:r>
+        <w:rPr>
+          <w:rFonts w:asciiTheme="minorHAnsi" w:hAnsiTheme="minorHAnsi" w:cstheme="minorHAnsi"/>
+          <w:sz w:val="22"/>
+          <w:szCs w:val="22"/>
+        </w:rPr>
+        <w:t>Diaz</w:t>
+      </w:r>
+      <w:r>
+        <w:rPr>
+          <w:rFonts w:asciiTheme="minorHAnsi" w:hAnsiTheme="minorHAnsi" w:cstheme="minorHAnsi"/>
+          <w:sz w:val="22"/>
+          <w:szCs w:val="22"/>
+        </w:rPr>
+        <w:t>, René Angel 15200224</w:t>
       </w:r>
     </w:p>
     <w:p>

</xml_diff>